<commit_message>
membuat menu pelayanan sktm
</commit_message>
<xml_diff>
--- a/public/SuratKeteranganTidakMampu.docx
+++ b/public/SuratKeteranganTidakMampu.docx
@@ -1,11 +1,9 @@
 
 <file path=word/document.xml><?xml version="1.0" encoding="utf-8"?>
-<w:document xmlns:wpc="http://schemas.microsoft.com/office/word/2010/wordprocessingCanvas" xmlns:cx="http://schemas.microsoft.com/office/drawing/2014/chartex" xmlns:cx1="http://schemas.microsoft.com/office/drawing/2015/9/8/chartex" xmlns:cx2="http://schemas.microsoft.com/office/drawing/2015/10/21/chartex" xmlns:cx3="http://schemas.microsoft.com/office/drawing/2016/5/9/chartex" xmlns:cx4="http://schemas.microsoft.com/office/drawing/2016/5/10/chartex" xmlns:cx5="http://schemas.microsoft.com/office/drawing/2016/5/11/chartex" xmlns:mc="http://schemas.openxmlformats.org/markup-compatibility/2006" xmlns:o="urn:schemas-microsoft-com:office:office" xmlns:r="http://schemas.openxmlformats.org/officeDocument/2006/relationships" xmlns:m="http://schemas.openxmlformats.org/officeDocument/2006/math" xmlns:v="urn:schemas-microsoft-com:vml" xmlns:wp14="http://schemas.microsoft.com/office/word/2010/wordprocessingDrawing" xmlns:wp="http://schemas.openxmlformats.org/drawingml/2006/wordprocessingDrawing" xmlns:w10="urn:schemas-microsoft-com:office:word" xmlns:w="http://schemas.openxmlformats.org/wordprocessingml/2006/main" xmlns:w14="http://schemas.microsoft.com/office/word/2010/wordml" xmlns:w15="http://schemas.microsoft.com/office/word/2012/wordml" xmlns:wne="http://schemas.microsoft.com/office/word/2006/wordml" xmlns:wpg="http://schemas.microsoft.com/office/word/2010/wordprocessingGroup" xmlns:wpi="http://schemas.microsoft.com/office/word/2010/wordprocessingInk" xmlns:wps="http://schemas.microsoft.com/office/word/2010/wordprocessingShape" mc:Ignorable="w14 w15 wp14">
-  <!-- Generated by Aspose.Words for .NET 23.9.0 -->
+<w:document xmlns:wpc="http://schemas.microsoft.com/office/word/2010/wordprocessingCanvas" xmlns:cx="http://schemas.microsoft.com/office/drawing/2014/chartex" xmlns:cx1="http://schemas.microsoft.com/office/drawing/2015/9/8/chartex" xmlns:cx2="http://schemas.microsoft.com/office/drawing/2015/10/21/chartex" xmlns:cx3="http://schemas.microsoft.com/office/drawing/2016/5/9/chartex" xmlns:cx4="http://schemas.microsoft.com/office/drawing/2016/5/10/chartex" xmlns:cx5="http://schemas.microsoft.com/office/drawing/2016/5/11/chartex" xmlns:cx6="http://schemas.microsoft.com/office/drawing/2016/5/12/chartex" xmlns:cx7="http://schemas.microsoft.com/office/drawing/2016/5/13/chartex" xmlns:cx8="http://schemas.microsoft.com/office/drawing/2016/5/14/chartex" xmlns:mc="http://schemas.openxmlformats.org/markup-compatibility/2006" xmlns:aink="http://schemas.microsoft.com/office/drawing/2016/ink" xmlns:am3d="http://schemas.microsoft.com/office/drawing/2017/model3d" xmlns:o="urn:schemas-microsoft-com:office:office" xmlns:oel="http://schemas.microsoft.com/office/2019/extlst" xmlns:r="http://schemas.openxmlformats.org/officeDocument/2006/relationships" xmlns:m="http://schemas.openxmlformats.org/officeDocument/2006/math" xmlns:v="urn:schemas-microsoft-com:vml" xmlns:wp14="http://schemas.microsoft.com/office/word/2010/wordprocessingDrawing" xmlns:wp="http://schemas.openxmlformats.org/drawingml/2006/wordprocessingDrawing" xmlns:w10="urn:schemas-microsoft-com:office:word" xmlns:w="http://schemas.openxmlformats.org/wordprocessingml/2006/main" xmlns:w14="http://schemas.microsoft.com/office/word/2010/wordml" xmlns:w15="http://schemas.microsoft.com/office/word/2012/wordml" xmlns:w16cex="http://schemas.microsoft.com/office/word/2018/wordml/cex" xmlns:w16cid="http://schemas.microsoft.com/office/word/2016/wordml/cid" xmlns:w16="http://schemas.microsoft.com/office/word/2018/wordml" xmlns:w16sdtdh="http://schemas.microsoft.com/office/word/2020/wordml/sdtdatahash" xmlns:w16se="http://schemas.microsoft.com/office/word/2015/wordml/symex" xmlns:wpg="http://schemas.microsoft.com/office/word/2010/wordprocessingGroup" xmlns:wpi="http://schemas.microsoft.com/office/word/2010/wordprocessingInk" xmlns:wne="http://schemas.microsoft.com/office/word/2006/wordml" xmlns:wps="http://schemas.microsoft.com/office/word/2010/wordprocessingShape" mc:Ignorable="w14 w15 w16se w16cid w16 w16cex w16sdtdh wp14">
   <w:body>
     <w:p>
       <w:pPr>
-        <w:spacing w:before="0"/>
         <w:jc w:val="center"/>
         <w:outlineLvl w:val="8"/>
         <w:rPr>
@@ -27,7 +25,7 @@
           <w:lang w:val="id-ID" w:eastAsia="id-ID"/>
         </w:rPr>
         <w:drawing>
-          <wp:anchor distT="0" distB="0" distL="114300" distR="114300" simplePos="0" relativeHeight="251660288" behindDoc="0" locked="0" layoutInCell="1" allowOverlap="1">
+          <wp:anchor distT="0" distB="0" distL="114300" distR="114300" simplePos="0" relativeHeight="251660288" behindDoc="0" locked="0" layoutInCell="1" allowOverlap="1" wp14:anchorId="2DD6327F" wp14:editId="0D5C0F93">
             <wp:simplePos x="0" y="0"/>
             <wp:positionH relativeFrom="column">
               <wp:posOffset>85725</wp:posOffset>
@@ -52,9 +50,9 @@
                     </pic:cNvPicPr>
                   </pic:nvPicPr>
                   <pic:blipFill>
-                    <a:blip xmlns:r="http://schemas.openxmlformats.org/officeDocument/2006/relationships" r:embed="rId4">
+                    <a:blip r:embed="rId4">
                       <a:extLst>
-                        <a:ext xmlns:a="http://schemas.openxmlformats.org/drawingml/2006/main" uri="{28A0092B-C50C-407E-A947-70E740481C1C}">
+                        <a:ext uri="{28A0092B-C50C-407E-A947-70E740481C1C}">
                           <a14:useLocalDpi xmlns:a14="http://schemas.microsoft.com/office/drawing/2010/main" val="0"/>
                         </a:ext>
                       </a:extLst>
@@ -286,18 +284,7 @@
           <w:sz w:val="22"/>
           <w:lang w:val="it-IT"/>
         </w:rPr>
-        <w:t xml:space="preserve"> </w:t>
-      </w:r>
-      <w:r>
-        <w:rPr>
-          <w:rFonts w:ascii="Bookman Old Style" w:hAnsi="Bookman Old Style"/>
-          <w:bCs/>
-          <w:iCs/>
-          <w:color w:val="000000" w:themeColor="text1"/>
-          <w:sz w:val="22"/>
-          <w:lang w:val="it-IT"/>
-        </w:rPr>
-        <w:t>Telagasari  41381</w:t>
+        <w:t xml:space="preserve"> Telagasari  41381</w:t>
       </w:r>
     </w:p>
     <w:p>
@@ -326,7 +313,7 @@
         <mc:AlternateContent>
           <mc:Choice Requires="wps">
             <w:drawing>
-              <wp:anchor distT="0" distB="0" distL="114300" distR="114300" simplePos="0" relativeHeight="251658240" behindDoc="0" locked="0" layoutInCell="1" allowOverlap="1">
+              <wp:anchor distT="0" distB="0" distL="114300" distR="114300" simplePos="0" relativeHeight="251658240" behindDoc="0" locked="0" layoutInCell="1" allowOverlap="1" wp14:anchorId="1FCE4149" wp14:editId="46AB60EA">
                 <wp:simplePos x="0" y="0"/>
                 <wp:positionH relativeFrom="column">
                   <wp:posOffset>-5715</wp:posOffset>
@@ -338,10 +325,12 @@
                 <wp:effectExtent l="0" t="19050" r="46355" b="38100"/>
                 <wp:wrapNone/>
                 <wp:docPr id="279" name="Straight Connector 279"/>
-                <wp:cNvGraphicFramePr/>
+                <wp:cNvGraphicFramePr>
+                  <a:graphicFrameLocks xmlns:a="http://schemas.openxmlformats.org/drawingml/2006/main"/>
+                </wp:cNvGraphicFramePr>
                 <a:graphic xmlns:a="http://schemas.openxmlformats.org/drawingml/2006/main">
                   <a:graphicData uri="http://schemas.microsoft.com/office/word/2010/wordprocessingShape">
-                    <wps:wsp xmlns:wps="http://schemas.microsoft.com/office/word/2010/wordprocessingShape">
+                    <wps:wsp>
                       <wps:cNvCnPr>
                         <a:cxnSpLocks noChangeShapeType="1"/>
                       </wps:cNvCnPr>
@@ -363,7 +352,7 @@
                           <a:tailEnd/>
                         </a:ln>
                         <a:extLst>
-                          <a:ext xmlns:a="http://schemas.openxmlformats.org/drawingml/2006/main" uri="{909E8E84-426E-40DD-AFC4-6F175D3DCCD1}">
+                          <a:ext uri="{909E8E84-426E-40DD-AFC4-6F175D3DCCD1}">
                             <a14:hiddenFill xmlns:a14="http://schemas.microsoft.com/office/drawing/2010/main">
                               <a:noFill/>
                             </a14:hiddenFill>
@@ -478,25 +467,7 @@
           <w:sz w:val="22"/>
           <w:szCs w:val="22"/>
         </w:rPr>
-        <w:t>Nomor</w:t>
-      </w:r>
-      <w:r>
-        <w:rPr>
-          <w:rFonts w:ascii="Bookman Old Style" w:hAnsi="Bookman Old Style" w:cs="Tahoma"/>
-          <w:color w:val="000000" w:themeColor="text1"/>
-          <w:sz w:val="22"/>
-          <w:szCs w:val="22"/>
-        </w:rPr>
-        <w:t xml:space="preserve"> :</w:t>
-      </w:r>
-      <w:r>
-        <w:rPr>
-          <w:rFonts w:ascii="Bookman Old Style" w:hAnsi="Bookman Old Style" w:cs="Tahoma"/>
-          <w:color w:val="000000" w:themeColor="text1"/>
-          <w:sz w:val="22"/>
-          <w:szCs w:val="22"/>
-        </w:rPr>
-        <w:t xml:space="preserve"> </w:t>
+        <w:t xml:space="preserve">Nomor : </w:t>
       </w:r>
       <w:r>
         <w:rPr>
@@ -657,26 +628,14 @@
           <w:insideH w:val="none" w:sz="0" w:space="0" w:color="auto"/>
           <w:insideV w:val="none" w:sz="0" w:space="0" w:color="auto"/>
         </w:tblBorders>
-        <w:tblLook w:val="04A0"/>
+        <w:tblLook w:val="04A0" w:firstRow="1" w:lastRow="0" w:firstColumn="1" w:lastColumn="0" w:noHBand="0" w:noVBand="1"/>
       </w:tblPr>
       <w:tblGrid>
-        <w:gridCol w:w="1357"/>
-        <w:gridCol w:w="284"/>
-        <w:gridCol w:w="8481"/>
+        <w:gridCol w:w="1359"/>
+        <w:gridCol w:w="287"/>
+        <w:gridCol w:w="8476"/>
       </w:tblGrid>
       <w:tr>
-        <w:tblPrEx>
-          <w:tblW w:w="0" w:type="auto"/>
-          <w:tblBorders>
-            <w:top w:val="none" w:sz="0" w:space="0" w:color="auto"/>
-            <w:left w:val="none" w:sz="0" w:space="0" w:color="auto"/>
-            <w:bottom w:val="none" w:sz="0" w:space="0" w:color="auto"/>
-            <w:right w:val="none" w:sz="0" w:space="0" w:color="auto"/>
-            <w:insideH w:val="none" w:sz="0" w:space="0" w:color="auto"/>
-            <w:insideV w:val="none" w:sz="0" w:space="0" w:color="auto"/>
-          </w:tblBorders>
-          <w:tblLook w:val="04A0"/>
-        </w:tblPrEx>
         <w:tc>
           <w:tcPr>
             <w:tcW w:w="1384" w:type="dxa"/>
@@ -746,14 +705,20 @@
                 <w:szCs w:val="22"/>
               </w:rPr>
             </w:pPr>
+            <w:r>
+              <w:rPr>
+                <w:rFonts w:ascii="Tahoma" w:hAnsi="Tahoma" w:cs="Tahoma"/>
+                <w:b/>
+                <w:color w:val="000000" w:themeColor="text1"/>
+                <w:sz w:val="22"/>
+                <w:szCs w:val="22"/>
+              </w:rPr>
+              <w:t>MAMAN</w:t>
+            </w:r>
           </w:p>
         </w:tc>
       </w:tr>
       <w:tr>
-        <w:tblPrEx>
-          <w:tblW w:w="0" w:type="auto"/>
-          <w:tblLook w:val="04A0"/>
-        </w:tblPrEx>
         <w:tc>
           <w:tcPr>
             <w:tcW w:w="1384" w:type="dxa"/>
@@ -812,6 +777,29 @@
           <w:tcPr>
             <w:tcW w:w="9088" w:type="dxa"/>
           </w:tcPr>
+          <w:p>
+            <w:pPr>
+              <w:pStyle w:val="NoSpacing"/>
+              <w:ind w:right="340"/>
+              <w:jc w:val="both"/>
+              <w:rPr>
+                <w:rFonts w:ascii="Tahoma" w:hAnsi="Tahoma" w:cs="Tahoma"/>
+                <w:color w:val="000000" w:themeColor="text1"/>
+                <w:sz w:val="22"/>
+                <w:szCs w:val="22"/>
+              </w:rPr>
+            </w:pPr>
+            <w:r>
+              <w:rPr>
+                <w:rFonts w:ascii="Tahoma" w:hAnsi="Tahoma" w:cs="Tahoma"/>
+                <w:b/>
+                <w:color w:val="000000" w:themeColor="text1"/>
+                <w:sz w:val="22"/>
+                <w:szCs w:val="22"/>
+              </w:rPr>
+              <w:t>SEKRETARIS DESA</w:t>
+            </w:r>
+          </w:p>
           <w:p>
             <w:pPr>
               <w:jc w:val="both"/>
@@ -859,95 +847,7 @@
           <w:sz w:val="22"/>
           <w:szCs w:val="22"/>
         </w:rPr>
-        <w:t>Dengan</w:t>
-      </w:r>
-      <w:r>
-        <w:rPr>
-          <w:rFonts w:ascii="Bookman Old Style" w:hAnsi="Bookman Old Style" w:cs="Tahoma"/>
-          <w:sz w:val="22"/>
-          <w:szCs w:val="22"/>
-        </w:rPr>
-        <w:t xml:space="preserve"> </w:t>
-      </w:r>
-      <w:r>
-        <w:rPr>
-          <w:rFonts w:ascii="Bookman Old Style" w:hAnsi="Bookman Old Style" w:cs="Tahoma"/>
-          <w:sz w:val="22"/>
-          <w:szCs w:val="22"/>
-        </w:rPr>
-        <w:t>ini</w:t>
-      </w:r>
-      <w:r>
-        <w:rPr>
-          <w:rFonts w:ascii="Bookman Old Style" w:hAnsi="Bookman Old Style" w:cs="Tahoma"/>
-          <w:sz w:val="22"/>
-          <w:szCs w:val="22"/>
-        </w:rPr>
-        <w:t xml:space="preserve"> </w:t>
-      </w:r>
-      <w:r>
-        <w:rPr>
-          <w:rFonts w:ascii="Bookman Old Style" w:hAnsi="Bookman Old Style" w:cs="Tahoma"/>
-          <w:sz w:val="22"/>
-          <w:szCs w:val="22"/>
-        </w:rPr>
-        <w:t>menerangkan</w:t>
-      </w:r>
-      <w:r>
-        <w:rPr>
-          <w:rFonts w:ascii="Bookman Old Style" w:hAnsi="Bookman Old Style" w:cs="Tahoma"/>
-          <w:sz w:val="22"/>
-          <w:szCs w:val="22"/>
-        </w:rPr>
-        <w:t xml:space="preserve"> </w:t>
-      </w:r>
-      <w:r>
-        <w:rPr>
-          <w:rFonts w:ascii="Bookman Old Style" w:hAnsi="Bookman Old Style" w:cs="Tahoma"/>
-          <w:sz w:val="22"/>
-          <w:szCs w:val="22"/>
-        </w:rPr>
-        <w:t>dengan</w:t>
-      </w:r>
-      <w:r>
-        <w:rPr>
-          <w:rFonts w:ascii="Bookman Old Style" w:hAnsi="Bookman Old Style" w:cs="Tahoma"/>
-          <w:sz w:val="22"/>
-          <w:szCs w:val="22"/>
-        </w:rPr>
-        <w:t xml:space="preserve"> </w:t>
-      </w:r>
-      <w:r>
-        <w:rPr>
-          <w:rFonts w:ascii="Bookman Old Style" w:hAnsi="Bookman Old Style" w:cs="Tahoma"/>
-          <w:sz w:val="22"/>
-          <w:szCs w:val="22"/>
-        </w:rPr>
-        <w:t>sebenarnya</w:t>
-      </w:r>
-      <w:r>
-        <w:rPr>
-          <w:rFonts w:ascii="Bookman Old Style" w:hAnsi="Bookman Old Style" w:cs="Tahoma"/>
-          <w:sz w:val="22"/>
-          <w:szCs w:val="22"/>
-        </w:rPr>
-        <w:t xml:space="preserve"> </w:t>
-      </w:r>
-      <w:r>
-        <w:rPr>
-          <w:rFonts w:ascii="Bookman Old Style" w:hAnsi="Bookman Old Style" w:cs="Tahoma"/>
-          <w:sz w:val="22"/>
-          <w:szCs w:val="22"/>
-        </w:rPr>
-        <w:t>bahwa</w:t>
-      </w:r>
-      <w:r>
-        <w:rPr>
-          <w:rFonts w:ascii="Bookman Old Style" w:hAnsi="Bookman Old Style" w:cs="Tahoma"/>
-          <w:sz w:val="22"/>
-          <w:szCs w:val="22"/>
-        </w:rPr>
-        <w:t xml:space="preserve"> :</w:t>
+        <w:t>Dengan ini menerangkan dengan sebenarnya bahwa :</w:t>
       </w:r>
     </w:p>
     <w:p>
@@ -973,7 +873,7 @@
           <w:insideV w:val="none" w:sz="0" w:space="0" w:color="auto"/>
         </w:tblBorders>
         <w:tblLayout w:type="fixed"/>
-        <w:tblLook w:val="04A0"/>
+        <w:tblLook w:val="04A0" w:firstRow="1" w:lastRow="0" w:firstColumn="1" w:lastColumn="0" w:noHBand="0" w:noVBand="1"/>
       </w:tblPr>
       <w:tblGrid>
         <w:gridCol w:w="2694"/>
@@ -997,20 +897,6 @@
         <w:gridCol w:w="3109"/>
       </w:tblGrid>
       <w:tr>
-        <w:tblPrEx>
-          <w:tblW w:w="10287" w:type="dxa"/>
-          <w:jc w:val="center"/>
-          <w:tblBorders>
-            <w:top w:val="none" w:sz="0" w:space="0" w:color="auto"/>
-            <w:left w:val="none" w:sz="0" w:space="0" w:color="auto"/>
-            <w:bottom w:val="none" w:sz="0" w:space="0" w:color="auto"/>
-            <w:right w:val="none" w:sz="0" w:space="0" w:color="auto"/>
-            <w:insideH w:val="none" w:sz="0" w:space="0" w:color="auto"/>
-            <w:insideV w:val="none" w:sz="0" w:space="0" w:color="auto"/>
-          </w:tblBorders>
-          <w:tblLayout w:type="fixed"/>
-          <w:tblLook w:val="04A0"/>
-        </w:tblPrEx>
         <w:trPr>
           <w:trHeight w:val="198"/>
           <w:jc w:val="center"/>
@@ -1080,16 +966,19 @@
                 <w:szCs w:val="22"/>
               </w:rPr>
             </w:pPr>
+            <w:r>
+              <w:rPr>
+                <w:rFonts w:ascii="Bookman Old Style" w:hAnsi="Bookman Old Style"/>
+                <w:color w:val="000000" w:themeColor="text1"/>
+                <w:sz w:val="22"/>
+                <w:szCs w:val="22"/>
+              </w:rPr>
+              <w:t>${nama}</w:t>
+            </w:r>
           </w:p>
         </w:tc>
       </w:tr>
       <w:tr>
-        <w:tblPrEx>
-          <w:tblW w:w="10287" w:type="dxa"/>
-          <w:jc w:val="center"/>
-          <w:tblLayout w:type="fixed"/>
-          <w:tblLook w:val="04A0"/>
-        </w:tblPrEx>
         <w:trPr>
           <w:jc w:val="center"/>
         </w:trPr>
@@ -1114,43 +1003,7 @@
                 <w:sz w:val="22"/>
                 <w:szCs w:val="22"/>
               </w:rPr>
-              <w:t>Tempat</w:t>
-            </w:r>
-            <w:r>
-              <w:rPr>
-                <w:rFonts w:ascii="Bookman Old Style" w:hAnsi="Bookman Old Style"/>
-                <w:color w:val="000000" w:themeColor="text1"/>
-                <w:sz w:val="22"/>
-                <w:szCs w:val="22"/>
-              </w:rPr>
-              <w:t xml:space="preserve"> / </w:t>
-            </w:r>
-            <w:r>
-              <w:rPr>
-                <w:rFonts w:ascii="Bookman Old Style" w:hAnsi="Bookman Old Style"/>
-                <w:color w:val="000000" w:themeColor="text1"/>
-                <w:sz w:val="22"/>
-                <w:szCs w:val="22"/>
-              </w:rPr>
-              <w:t>tanggal</w:t>
-            </w:r>
-            <w:r>
-              <w:rPr>
-                <w:rFonts w:ascii="Bookman Old Style" w:hAnsi="Bookman Old Style"/>
-                <w:color w:val="000000" w:themeColor="text1"/>
-                <w:sz w:val="22"/>
-                <w:szCs w:val="22"/>
-              </w:rPr>
-              <w:t xml:space="preserve"> </w:t>
-            </w:r>
-            <w:r>
-              <w:rPr>
-                <w:rFonts w:ascii="Bookman Old Style" w:hAnsi="Bookman Old Style"/>
-                <w:color w:val="000000" w:themeColor="text1"/>
-                <w:sz w:val="22"/>
-                <w:szCs w:val="22"/>
-              </w:rPr>
-              <w:t>lahir</w:t>
+              <w:t>Tempat / tanggal lahir</w:t>
             </w:r>
           </w:p>
         </w:tc>
@@ -1194,16 +1047,19 @@
                 <w:szCs w:val="22"/>
               </w:rPr>
             </w:pPr>
+            <w:r>
+              <w:rPr>
+                <w:rFonts w:ascii="Bookman Old Style" w:hAnsi="Bookman Old Style"/>
+                <w:color w:val="000000" w:themeColor="text1"/>
+                <w:sz w:val="22"/>
+                <w:szCs w:val="22"/>
+              </w:rPr>
+              <w:t>${ttl}</w:t>
+            </w:r>
           </w:p>
         </w:tc>
       </w:tr>
       <w:tr>
-        <w:tblPrEx>
-          <w:tblW w:w="10287" w:type="dxa"/>
-          <w:jc w:val="center"/>
-          <w:tblLayout w:type="fixed"/>
-          <w:tblLook w:val="04A0"/>
-        </w:tblPrEx>
         <w:trPr>
           <w:jc w:val="center"/>
         </w:trPr>
@@ -1274,16 +1130,19 @@
                 <w:szCs w:val="22"/>
               </w:rPr>
             </w:pPr>
+            <w:r>
+              <w:rPr>
+                <w:rFonts w:ascii="Bookman Old Style" w:hAnsi="Bookman Old Style"/>
+                <w:color w:val="000000" w:themeColor="text1"/>
+                <w:sz w:val="22"/>
+                <w:szCs w:val="22"/>
+              </w:rPr>
+              <w:t>${jenis_kelamin}</w:t>
+            </w:r>
           </w:p>
         </w:tc>
       </w:tr>
       <w:tr>
-        <w:tblPrEx>
-          <w:tblW w:w="10287" w:type="dxa"/>
-          <w:jc w:val="center"/>
-          <w:tblLayout w:type="fixed"/>
-          <w:tblLook w:val="04A0"/>
-        </w:tblPrEx>
         <w:trPr>
           <w:jc w:val="center"/>
         </w:trPr>
@@ -1350,19 +1209,21 @@
                 <w:color w:val="000000" w:themeColor="text1"/>
                 <w:sz w:val="22"/>
                 <w:szCs w:val="22"/>
-                <w:lang w:val="id-ID"/>
-              </w:rPr>
-            </w:pPr>
+              </w:rPr>
+            </w:pPr>
+            <w:r>
+              <w:rPr>
+                <w:rFonts w:ascii="Bookman Old Style" w:hAnsi="Bookman Old Style"/>
+                <w:color w:val="000000" w:themeColor="text1"/>
+                <w:sz w:val="22"/>
+                <w:szCs w:val="22"/>
+              </w:rPr>
+              <w:t>${alamat}</w:t>
+            </w:r>
           </w:p>
         </w:tc>
       </w:tr>
       <w:tr>
-        <w:tblPrEx>
-          <w:tblW w:w="10287" w:type="dxa"/>
-          <w:jc w:val="center"/>
-          <w:tblLayout w:type="fixed"/>
-          <w:tblLook w:val="04A0"/>
-        </w:tblPrEx>
         <w:trPr>
           <w:jc w:val="center"/>
         </w:trPr>
@@ -1431,16 +1292,19 @@
                 <w:szCs w:val="22"/>
               </w:rPr>
             </w:pPr>
+            <w:r>
+              <w:rPr>
+                <w:rFonts w:ascii="Bookman Old Style" w:hAnsi="Bookman Old Style"/>
+                <w:color w:val="000000" w:themeColor="text1"/>
+                <w:sz w:val="22"/>
+                <w:szCs w:val="22"/>
+              </w:rPr>
+              <w:t>${agama}</w:t>
+            </w:r>
           </w:p>
         </w:tc>
       </w:tr>
       <w:tr>
-        <w:tblPrEx>
-          <w:tblW w:w="10287" w:type="dxa"/>
-          <w:jc w:val="center"/>
-          <w:tblLayout w:type="fixed"/>
-          <w:tblLook w:val="04A0"/>
-        </w:tblPrEx>
         <w:trPr>
           <w:jc w:val="center"/>
         </w:trPr>
@@ -1465,16 +1329,7 @@
                 <w:sz w:val="22"/>
                 <w:szCs w:val="22"/>
               </w:rPr>
-              <w:t xml:space="preserve">Status </w:t>
-            </w:r>
-            <w:r>
-              <w:rPr>
-                <w:rFonts w:ascii="Bookman Old Style" w:hAnsi="Bookman Old Style"/>
-                <w:color w:val="000000" w:themeColor="text1"/>
-                <w:sz w:val="22"/>
-                <w:szCs w:val="22"/>
-              </w:rPr>
-              <w:t>perkawinan</w:t>
+              <w:t>Status perkawinan</w:t>
             </w:r>
           </w:p>
         </w:tc>
@@ -1516,19 +1371,21 @@
                 <w:color w:val="000000" w:themeColor="text1"/>
                 <w:sz w:val="22"/>
                 <w:szCs w:val="22"/>
-                <w:lang w:val="id-ID"/>
-              </w:rPr>
-            </w:pPr>
+              </w:rPr>
+            </w:pPr>
+            <w:r>
+              <w:rPr>
+                <w:rFonts w:ascii="Bookman Old Style" w:hAnsi="Bookman Old Style"/>
+                <w:color w:val="000000" w:themeColor="text1"/>
+                <w:sz w:val="22"/>
+                <w:szCs w:val="22"/>
+              </w:rPr>
+              <w:t>${status_perkawinan}</w:t>
+            </w:r>
           </w:p>
         </w:tc>
       </w:tr>
       <w:tr>
-        <w:tblPrEx>
-          <w:tblW w:w="10287" w:type="dxa"/>
-          <w:jc w:val="center"/>
-          <w:tblLayout w:type="fixed"/>
-          <w:tblLook w:val="04A0"/>
-        </w:tblPrEx>
         <w:trPr>
           <w:jc w:val="center"/>
         </w:trPr>
@@ -1597,16 +1454,19 @@
                 <w:szCs w:val="22"/>
               </w:rPr>
             </w:pPr>
+            <w:r>
+              <w:rPr>
+                <w:rFonts w:ascii="Bookman Old Style" w:hAnsi="Bookman Old Style"/>
+                <w:color w:val="000000" w:themeColor="text1"/>
+                <w:sz w:val="22"/>
+                <w:szCs w:val="22"/>
+              </w:rPr>
+              <w:t>${pekerjaan}</w:t>
+            </w:r>
           </w:p>
         </w:tc>
       </w:tr>
       <w:tr>
-        <w:tblPrEx>
-          <w:tblW w:w="10287" w:type="dxa"/>
-          <w:jc w:val="center"/>
-          <w:tblLayout w:type="fixed"/>
-          <w:tblLook w:val="04A0"/>
-        </w:tblPrEx>
         <w:trPr>
           <w:jc w:val="center"/>
         </w:trPr>
@@ -1673,19 +1533,102 @@
                 <w:color w:val="000000" w:themeColor="text1"/>
                 <w:sz w:val="22"/>
                 <w:szCs w:val="22"/>
-                <w:lang w:val="id-ID"/>
-              </w:rPr>
-            </w:pPr>
+              </w:rPr>
+            </w:pPr>
+            <w:r>
+              <w:rPr>
+                <w:rFonts w:ascii="Bookman Old Style" w:hAnsi="Bookman Old Style"/>
+                <w:color w:val="000000" w:themeColor="text1"/>
+                <w:sz w:val="22"/>
+                <w:szCs w:val="22"/>
+              </w:rPr>
+              <w:t>${kewarganegaraan}</w:t>
+            </w:r>
           </w:p>
         </w:tc>
       </w:tr>
       <w:tr>
-        <w:tblPrEx>
-          <w:tblW w:w="10287" w:type="dxa"/>
+        <w:trPr>
           <w:jc w:val="center"/>
-          <w:tblLayout w:type="fixed"/>
-          <w:tblLook w:val="04A0"/>
-        </w:tblPrEx>
+        </w:trPr>
+        <w:tc>
+          <w:tcPr>
+            <w:tcW w:w="2694" w:type="dxa"/>
+          </w:tcPr>
+          <w:p>
+            <w:pPr>
+              <w:pStyle w:val="NoSpacing"/>
+              <w:rPr>
+                <w:rFonts w:ascii="Bookman Old Style" w:hAnsi="Bookman Old Style"/>
+                <w:color w:val="000000" w:themeColor="text1"/>
+                <w:sz w:val="22"/>
+                <w:szCs w:val="22"/>
+              </w:rPr>
+            </w:pPr>
+            <w:r>
+              <w:rPr>
+                <w:rFonts w:ascii="Bookman Old Style" w:hAnsi="Bookman Old Style"/>
+                <w:color w:val="000000" w:themeColor="text1"/>
+                <w:sz w:val="22"/>
+                <w:szCs w:val="22"/>
+              </w:rPr>
+              <w:t>NIK</w:t>
+            </w:r>
+          </w:p>
+        </w:tc>
+        <w:tc>
+          <w:tcPr>
+            <w:tcW w:w="283" w:type="dxa"/>
+          </w:tcPr>
+          <w:p>
+            <w:pPr>
+              <w:pStyle w:val="NoSpacing"/>
+              <w:rPr>
+                <w:rFonts w:ascii="Bookman Old Style" w:hAnsi="Bookman Old Style"/>
+                <w:color w:val="000000" w:themeColor="text1"/>
+                <w:sz w:val="22"/>
+                <w:szCs w:val="22"/>
+              </w:rPr>
+            </w:pPr>
+            <w:r>
+              <w:rPr>
+                <w:rFonts w:ascii="Bookman Old Style" w:hAnsi="Bookman Old Style"/>
+                <w:color w:val="000000" w:themeColor="text1"/>
+                <w:sz w:val="22"/>
+                <w:szCs w:val="22"/>
+              </w:rPr>
+              <w:t>:</w:t>
+            </w:r>
+          </w:p>
+        </w:tc>
+        <w:tc>
+          <w:tcPr>
+            <w:tcW w:w="7310" w:type="dxa"/>
+            <w:gridSpan w:val="17"/>
+          </w:tcPr>
+          <w:p>
+            <w:pPr>
+              <w:pStyle w:val="NoSpacing"/>
+              <w:rPr>
+                <w:rFonts w:ascii="Bookman Old Style" w:hAnsi="Bookman Old Style"/>
+                <w:color w:val="000000" w:themeColor="text1"/>
+                <w:sz w:val="22"/>
+                <w:szCs w:val="22"/>
+              </w:rPr>
+            </w:pPr>
+            <w:r>
+              <w:rPr>
+                <w:rFonts w:ascii="Bookman Old Style" w:hAnsi="Bookman Old Style"/>
+                <w:color w:val="000000" w:themeColor="text1"/>
+                <w:sz w:val="22"/>
+                <w:szCs w:val="22"/>
+              </w:rPr>
+              <w:t>${nik}</w:t>
+            </w:r>
+          </w:p>
+        </w:tc>
+      </w:tr>
+      <w:tr>
         <w:trPr>
           <w:gridAfter w:val="1"/>
           <w:wAfter w:w="3109" w:type="dxa"/>
@@ -1705,15 +1648,6 @@
                 <w:szCs w:val="22"/>
               </w:rPr>
             </w:pPr>
-            <w:r>
-              <w:rPr>
-                <w:rFonts w:ascii="Bookman Old Style" w:hAnsi="Bookman Old Style"/>
-                <w:color w:val="000000" w:themeColor="text1"/>
-                <w:sz w:val="22"/>
-                <w:szCs w:val="22"/>
-              </w:rPr>
-              <w:t>NIK</w:t>
-            </w:r>
           </w:p>
         </w:tc>
         <w:tc>
@@ -1730,15 +1664,6 @@
                 <w:szCs w:val="22"/>
               </w:rPr>
             </w:pPr>
-            <w:r>
-              <w:rPr>
-                <w:rFonts w:ascii="Bookman Old Style" w:hAnsi="Bookman Old Style"/>
-                <w:color w:val="000000" w:themeColor="text1"/>
-                <w:sz w:val="22"/>
-                <w:szCs w:val="22"/>
-              </w:rPr>
-              <w:t>:</w:t>
-            </w:r>
           </w:p>
         </w:tc>
         <w:tc>
@@ -1754,7 +1679,6 @@
                 <w:color w:val="000000" w:themeColor="text1"/>
                 <w:sz w:val="22"/>
                 <w:szCs w:val="22"/>
-                <w:lang w:val="id-ID"/>
               </w:rPr>
             </w:pPr>
           </w:p>
@@ -2021,12 +1945,6 @@
         </w:tc>
       </w:tr>
       <w:tr>
-        <w:tblPrEx>
-          <w:tblW w:w="10287" w:type="dxa"/>
-          <w:jc w:val="center"/>
-          <w:tblLayout w:type="fixed"/>
-          <w:tblLook w:val="04A0"/>
-        </w:tblPrEx>
         <w:trPr>
           <w:gridAfter w:val="1"/>
           <w:wAfter w:w="3109" w:type="dxa"/>
@@ -2378,24 +2296,12 @@
           <w:insideH w:val="none" w:sz="0" w:space="0" w:color="auto"/>
           <w:insideV w:val="none" w:sz="0" w:space="0" w:color="auto"/>
         </w:tblBorders>
-        <w:tblLook w:val="04A0"/>
+        <w:tblLook w:val="04A0" w:firstRow="1" w:lastRow="0" w:firstColumn="1" w:lastColumn="0" w:noHBand="0" w:noVBand="1"/>
       </w:tblPr>
       <w:tblGrid>
         <w:gridCol w:w="9922"/>
       </w:tblGrid>
       <w:tr>
-        <w:tblPrEx>
-          <w:tblW w:w="0" w:type="auto"/>
-          <w:tblBorders>
-            <w:top w:val="none" w:sz="0" w:space="0" w:color="auto"/>
-            <w:left w:val="none" w:sz="0" w:space="0" w:color="auto"/>
-            <w:bottom w:val="none" w:sz="0" w:space="0" w:color="auto"/>
-            <w:right w:val="none" w:sz="0" w:space="0" w:color="auto"/>
-            <w:insideH w:val="none" w:sz="0" w:space="0" w:color="auto"/>
-            <w:insideV w:val="none" w:sz="0" w:space="0" w:color="auto"/>
-          </w:tblBorders>
-          <w:tblLook w:val="04A0"/>
-        </w:tblPrEx>
         <w:tc>
           <w:tcPr>
             <w:tcW w:w="9922" w:type="dxa"/>
@@ -2417,319 +2323,7 @@
                 <w:sz w:val="22"/>
                 <w:szCs w:val="22"/>
               </w:rPr>
-              <w:t>Berdasarkan</w:t>
-            </w:r>
-            <w:r>
-              <w:rPr>
-                <w:rFonts w:ascii="Bookman Old Style" w:hAnsi="Bookman Old Style" w:cs="Tahoma"/>
-                <w:sz w:val="22"/>
-                <w:szCs w:val="22"/>
-              </w:rPr>
-              <w:t xml:space="preserve"> Hasil </w:t>
-            </w:r>
-            <w:r>
-              <w:rPr>
-                <w:rFonts w:ascii="Bookman Old Style" w:hAnsi="Bookman Old Style" w:cs="Tahoma"/>
-                <w:sz w:val="22"/>
-                <w:szCs w:val="22"/>
-              </w:rPr>
-              <w:t>Pendataan</w:t>
-            </w:r>
-            <w:r>
-              <w:rPr>
-                <w:rFonts w:ascii="Bookman Old Style" w:hAnsi="Bookman Old Style" w:cs="Tahoma"/>
-                <w:sz w:val="22"/>
-                <w:szCs w:val="22"/>
-              </w:rPr>
-              <w:t xml:space="preserve"> yang </w:t>
-            </w:r>
-            <w:r>
-              <w:rPr>
-                <w:rFonts w:ascii="Bookman Old Style" w:hAnsi="Bookman Old Style" w:cs="Tahoma"/>
-                <w:sz w:val="22"/>
-                <w:szCs w:val="22"/>
-              </w:rPr>
-              <w:t>dilakukan</w:t>
-            </w:r>
-            <w:r>
-              <w:rPr>
-                <w:rFonts w:ascii="Bookman Old Style" w:hAnsi="Bookman Old Style" w:cs="Tahoma"/>
-                <w:sz w:val="22"/>
-                <w:szCs w:val="22"/>
-              </w:rPr>
-              <w:t xml:space="preserve"> </w:t>
-            </w:r>
-            <w:r>
-              <w:rPr>
-                <w:rFonts w:ascii="Bookman Old Style" w:hAnsi="Bookman Old Style" w:cs="Tahoma"/>
-                <w:sz w:val="22"/>
-                <w:szCs w:val="22"/>
-              </w:rPr>
-              <w:t>Pemerintah</w:t>
-            </w:r>
-            <w:r>
-              <w:rPr>
-                <w:rFonts w:ascii="Bookman Old Style" w:hAnsi="Bookman Old Style" w:cs="Tahoma"/>
-                <w:sz w:val="22"/>
-                <w:szCs w:val="22"/>
-              </w:rPr>
-              <w:t xml:space="preserve"> </w:t>
-            </w:r>
-            <w:r>
-              <w:rPr>
-                <w:rFonts w:ascii="Bookman Old Style" w:hAnsi="Bookman Old Style" w:cs="Tahoma"/>
-                <w:sz w:val="22"/>
-                <w:szCs w:val="22"/>
-              </w:rPr>
-              <w:t>Desa</w:t>
-            </w:r>
-            <w:r>
-              <w:rPr>
-                <w:rFonts w:ascii="Bookman Old Style" w:hAnsi="Bookman Old Style" w:cs="Tahoma"/>
-                <w:sz w:val="22"/>
-                <w:szCs w:val="22"/>
-              </w:rPr>
-              <w:t xml:space="preserve"> </w:t>
-            </w:r>
-            <w:r>
-              <w:rPr>
-                <w:rFonts w:ascii="Bookman Old Style" w:hAnsi="Bookman Old Style" w:cs="Tahoma"/>
-                <w:sz w:val="22"/>
-                <w:szCs w:val="22"/>
-              </w:rPr>
-              <w:t>Cadaskertajaya</w:t>
-            </w:r>
-            <w:r>
-              <w:rPr>
-                <w:rFonts w:ascii="Bookman Old Style" w:hAnsi="Bookman Old Style" w:cs="Tahoma"/>
-                <w:sz w:val="22"/>
-                <w:szCs w:val="22"/>
-              </w:rPr>
-              <w:t xml:space="preserve">, </w:t>
-            </w:r>
-            <w:r>
-              <w:rPr>
-                <w:rFonts w:ascii="Bookman Old Style" w:hAnsi="Bookman Old Style" w:cs="Tahoma"/>
-                <w:sz w:val="22"/>
-                <w:szCs w:val="22"/>
-              </w:rPr>
-              <w:t>dengan</w:t>
-            </w:r>
-            <w:r>
-              <w:rPr>
-                <w:rFonts w:ascii="Bookman Old Style" w:hAnsi="Bookman Old Style" w:cs="Tahoma"/>
-                <w:sz w:val="22"/>
-                <w:szCs w:val="22"/>
-              </w:rPr>
-              <w:t xml:space="preserve"> </w:t>
-            </w:r>
-            <w:r>
-              <w:rPr>
-                <w:rFonts w:ascii="Bookman Old Style" w:hAnsi="Bookman Old Style" w:cs="Tahoma"/>
-                <w:sz w:val="22"/>
-                <w:szCs w:val="22"/>
-              </w:rPr>
-              <w:t>ini</w:t>
-            </w:r>
-            <w:r>
-              <w:rPr>
-                <w:rFonts w:ascii="Bookman Old Style" w:hAnsi="Bookman Old Style" w:cs="Tahoma"/>
-                <w:sz w:val="22"/>
-                <w:szCs w:val="22"/>
-              </w:rPr>
-              <w:t xml:space="preserve"> </w:t>
-            </w:r>
-            <w:r>
-              <w:rPr>
-                <w:rFonts w:ascii="Bookman Old Style" w:hAnsi="Bookman Old Style" w:cs="Tahoma"/>
-                <w:sz w:val="22"/>
-                <w:szCs w:val="22"/>
-              </w:rPr>
-              <w:t>menyimpulkan</w:t>
-            </w:r>
-            <w:r>
-              <w:rPr>
-                <w:rFonts w:ascii="Bookman Old Style" w:hAnsi="Bookman Old Style" w:cs="Tahoma"/>
-                <w:sz w:val="22"/>
-                <w:szCs w:val="22"/>
-              </w:rPr>
-              <w:t xml:space="preserve"> </w:t>
-            </w:r>
-            <w:r>
-              <w:rPr>
-                <w:rFonts w:ascii="Bookman Old Style" w:hAnsi="Bookman Old Style" w:cs="Tahoma"/>
-                <w:sz w:val="22"/>
-                <w:szCs w:val="22"/>
-              </w:rPr>
-              <w:t>bahwa</w:t>
-            </w:r>
-            <w:r>
-              <w:rPr>
-                <w:rFonts w:ascii="Bookman Old Style" w:hAnsi="Bookman Old Style" w:cs="Tahoma"/>
-                <w:sz w:val="22"/>
-                <w:szCs w:val="22"/>
-              </w:rPr>
-              <w:t xml:space="preserve"> </w:t>
-            </w:r>
-            <w:r>
-              <w:rPr>
-                <w:rFonts w:ascii="Bookman Old Style" w:hAnsi="Bookman Old Style" w:cs="Tahoma"/>
-                <w:sz w:val="22"/>
-                <w:szCs w:val="22"/>
-              </w:rPr>
-              <w:t>Keluarga</w:t>
-            </w:r>
-            <w:r>
-              <w:rPr>
-                <w:rFonts w:ascii="Bookman Old Style" w:hAnsi="Bookman Old Style" w:cs="Tahoma"/>
-                <w:sz w:val="22"/>
-                <w:szCs w:val="22"/>
-              </w:rPr>
-              <w:t xml:space="preserve"> </w:t>
-            </w:r>
-            <w:r>
-              <w:rPr>
-                <w:rFonts w:ascii="Bookman Old Style" w:hAnsi="Bookman Old Style" w:cs="Tahoma"/>
-                <w:sz w:val="22"/>
-                <w:szCs w:val="22"/>
-              </w:rPr>
-              <w:t>tersebut</w:t>
-            </w:r>
-            <w:r>
-              <w:rPr>
-                <w:rFonts w:ascii="Bookman Old Style" w:hAnsi="Bookman Old Style" w:cs="Tahoma"/>
-                <w:sz w:val="22"/>
-                <w:szCs w:val="22"/>
-              </w:rPr>
-              <w:t xml:space="preserve"> </w:t>
-            </w:r>
-            <w:r>
-              <w:rPr>
-                <w:rFonts w:ascii="Bookman Old Style" w:hAnsi="Bookman Old Style" w:cs="Tahoma"/>
-                <w:sz w:val="22"/>
-                <w:szCs w:val="22"/>
-              </w:rPr>
-              <w:t>termasuk</w:t>
-            </w:r>
-            <w:r>
-              <w:rPr>
-                <w:rFonts w:ascii="Bookman Old Style" w:hAnsi="Bookman Old Style" w:cs="Tahoma"/>
-                <w:sz w:val="22"/>
-                <w:szCs w:val="22"/>
-              </w:rPr>
-              <w:t xml:space="preserve"> pada </w:t>
-            </w:r>
-            <w:r>
-              <w:rPr>
-                <w:rFonts w:ascii="Bookman Old Style" w:hAnsi="Bookman Old Style" w:cs="Tahoma"/>
-                <w:sz w:val="22"/>
-                <w:szCs w:val="22"/>
-              </w:rPr>
-              <w:t>Golongan</w:t>
-            </w:r>
-            <w:r>
-              <w:rPr>
-                <w:rFonts w:ascii="Bookman Old Style" w:hAnsi="Bookman Old Style" w:cs="Tahoma"/>
-                <w:sz w:val="22"/>
-                <w:szCs w:val="22"/>
-              </w:rPr>
-              <w:t xml:space="preserve"> Tingkat </w:t>
-            </w:r>
-            <w:r>
-              <w:rPr>
-                <w:rFonts w:ascii="Bookman Old Style" w:hAnsi="Bookman Old Style" w:cs="Tahoma"/>
-                <w:sz w:val="22"/>
-                <w:szCs w:val="22"/>
-              </w:rPr>
-              <w:t>Ekonomi</w:t>
-            </w:r>
-            <w:r>
-              <w:rPr>
-                <w:rFonts w:ascii="Bookman Old Style" w:hAnsi="Bookman Old Style" w:cs="Tahoma"/>
-                <w:sz w:val="22"/>
-                <w:szCs w:val="22"/>
-              </w:rPr>
-              <w:t xml:space="preserve"> </w:t>
-            </w:r>
-            <w:r>
-              <w:rPr>
-                <w:rFonts w:ascii="Bookman Old Style" w:hAnsi="Bookman Old Style" w:cs="Tahoma"/>
-                <w:sz w:val="22"/>
-                <w:szCs w:val="22"/>
-              </w:rPr>
-              <w:t>Rendah</w:t>
-            </w:r>
-            <w:r>
-              <w:rPr>
-                <w:rFonts w:ascii="Bookman Old Style" w:hAnsi="Bookman Old Style" w:cs="Tahoma"/>
-                <w:sz w:val="22"/>
-                <w:szCs w:val="22"/>
-              </w:rPr>
-              <w:t xml:space="preserve"> </w:t>
-            </w:r>
-            <w:r>
-              <w:rPr>
-                <w:rFonts w:ascii="Bookman Old Style" w:hAnsi="Bookman Old Style" w:cs="Tahoma"/>
-                <w:sz w:val="22"/>
-                <w:szCs w:val="22"/>
-              </w:rPr>
-              <w:t>atau</w:t>
-            </w:r>
-            <w:r>
-              <w:rPr>
-                <w:rFonts w:ascii="Bookman Old Style" w:hAnsi="Bookman Old Style" w:cs="Tahoma"/>
-                <w:sz w:val="22"/>
-                <w:szCs w:val="22"/>
-              </w:rPr>
-              <w:t xml:space="preserve"> </w:t>
-            </w:r>
-            <w:r>
-              <w:rPr>
-                <w:rFonts w:ascii="Bookman Old Style" w:hAnsi="Bookman Old Style" w:cs="Tahoma"/>
-                <w:sz w:val="22"/>
-                <w:szCs w:val="22"/>
-              </w:rPr>
-              <w:t>biasa</w:t>
-            </w:r>
-            <w:r>
-              <w:rPr>
-                <w:rFonts w:ascii="Bookman Old Style" w:hAnsi="Bookman Old Style" w:cs="Tahoma"/>
-                <w:sz w:val="22"/>
-                <w:szCs w:val="22"/>
-              </w:rPr>
-              <w:t xml:space="preserve"> </w:t>
-            </w:r>
-            <w:r>
-              <w:rPr>
-                <w:rFonts w:ascii="Bookman Old Style" w:hAnsi="Bookman Old Style" w:cs="Tahoma"/>
-                <w:sz w:val="22"/>
-                <w:szCs w:val="22"/>
-              </w:rPr>
-              <w:t>disebut</w:t>
-            </w:r>
-            <w:r>
-              <w:rPr>
-                <w:rFonts w:ascii="Bookman Old Style" w:hAnsi="Bookman Old Style" w:cs="Tahoma"/>
-                <w:sz w:val="22"/>
-                <w:szCs w:val="22"/>
-              </w:rPr>
-              <w:t xml:space="preserve"> </w:t>
-            </w:r>
-            <w:r>
-              <w:rPr>
-                <w:rFonts w:ascii="Bookman Old Style" w:hAnsi="Bookman Old Style" w:cs="Tahoma"/>
-                <w:sz w:val="22"/>
-                <w:szCs w:val="22"/>
-              </w:rPr>
-              <w:t>sebagai</w:t>
-            </w:r>
-            <w:r>
-              <w:rPr>
-                <w:rFonts w:ascii="Bookman Old Style" w:hAnsi="Bookman Old Style" w:cs="Tahoma"/>
-                <w:sz w:val="22"/>
-                <w:szCs w:val="22"/>
-              </w:rPr>
-              <w:t xml:space="preserve"> </w:t>
+              <w:t xml:space="preserve">Berdasarkan Hasil Pendataan yang dilakukan Pemerintah Desa Cadaskertajaya, dengan ini menyimpulkan bahwa Keluarga tersebut termasuk pada Golongan Tingkat Ekonomi Rendah atau biasa disebut sebagai </w:t>
             </w:r>
             <w:r>
               <w:rPr>
@@ -2757,10 +2351,6 @@
         </w:tc>
       </w:tr>
       <w:tr>
-        <w:tblPrEx>
-          <w:tblW w:w="0" w:type="auto"/>
-          <w:tblLook w:val="04A0"/>
-        </w:tblPrEx>
         <w:tc>
           <w:tcPr>
             <w:tcW w:w="9922" w:type="dxa"/>
@@ -2780,200 +2370,12 @@
                 <w:sz w:val="22"/>
                 <w:szCs w:val="22"/>
               </w:rPr>
-              <w:t>Demikian</w:t>
-            </w:r>
-            <w:r>
-              <w:rPr>
-                <w:rFonts w:ascii="Bookman Old Style" w:hAnsi="Bookman Old Style" w:cs="Tahoma"/>
-                <w:sz w:val="22"/>
-                <w:szCs w:val="22"/>
-              </w:rPr>
-              <w:t xml:space="preserve"> Surat </w:t>
-            </w:r>
-            <w:r>
-              <w:rPr>
-                <w:rFonts w:ascii="Bookman Old Style" w:hAnsi="Bookman Old Style" w:cs="Tahoma"/>
-                <w:sz w:val="22"/>
-                <w:szCs w:val="22"/>
-              </w:rPr>
-              <w:t>Keterangan</w:t>
-            </w:r>
-            <w:r>
-              <w:rPr>
-                <w:rFonts w:ascii="Bookman Old Style" w:hAnsi="Bookman Old Style" w:cs="Tahoma"/>
-                <w:sz w:val="22"/>
-                <w:szCs w:val="22"/>
-              </w:rPr>
-              <w:t xml:space="preserve"> </w:t>
-            </w:r>
-            <w:r>
-              <w:rPr>
-                <w:rFonts w:ascii="Bookman Old Style" w:hAnsi="Bookman Old Style" w:cs="Tahoma"/>
-                <w:sz w:val="22"/>
-                <w:szCs w:val="22"/>
-              </w:rPr>
-              <w:t>ini</w:t>
-            </w:r>
-            <w:r>
-              <w:rPr>
-                <w:rFonts w:ascii="Bookman Old Style" w:hAnsi="Bookman Old Style" w:cs="Tahoma"/>
-                <w:sz w:val="22"/>
-                <w:szCs w:val="22"/>
-              </w:rPr>
-              <w:t xml:space="preserve"> kami </w:t>
-            </w:r>
-            <w:r>
-              <w:rPr>
-                <w:rFonts w:ascii="Bookman Old Style" w:hAnsi="Bookman Old Style" w:cs="Tahoma"/>
-                <w:sz w:val="22"/>
-                <w:szCs w:val="22"/>
-              </w:rPr>
-              <w:t>buat</w:t>
-            </w:r>
-            <w:r>
-              <w:rPr>
-                <w:rFonts w:ascii="Bookman Old Style" w:hAnsi="Bookman Old Style" w:cs="Tahoma"/>
-                <w:sz w:val="22"/>
-                <w:szCs w:val="22"/>
-              </w:rPr>
-              <w:t xml:space="preserve"> </w:t>
-            </w:r>
-            <w:r>
-              <w:rPr>
-                <w:rFonts w:ascii="Bookman Old Style" w:hAnsi="Bookman Old Style" w:cs="Tahoma"/>
-                <w:sz w:val="22"/>
-                <w:szCs w:val="22"/>
-              </w:rPr>
-              <w:t>untuk</w:t>
-            </w:r>
-            <w:r>
-              <w:rPr>
-                <w:rFonts w:ascii="Bookman Old Style" w:hAnsi="Bookman Old Style" w:cs="Tahoma"/>
-                <w:sz w:val="22"/>
-                <w:szCs w:val="22"/>
-              </w:rPr>
-              <w:t xml:space="preserve"> </w:t>
-            </w:r>
-            <w:r>
-              <w:rPr>
-                <w:rFonts w:ascii="Bookman Old Style" w:hAnsi="Bookman Old Style" w:cs="Tahoma"/>
-                <w:sz w:val="22"/>
-                <w:szCs w:val="22"/>
-              </w:rPr>
-              <w:t>diketahui</w:t>
-            </w:r>
-            <w:r>
-              <w:rPr>
-                <w:rFonts w:ascii="Bookman Old Style" w:hAnsi="Bookman Old Style" w:cs="Tahoma"/>
-                <w:sz w:val="22"/>
-                <w:szCs w:val="22"/>
-              </w:rPr>
-              <w:t xml:space="preserve"> oleh </w:t>
-            </w:r>
-            <w:r>
-              <w:rPr>
-                <w:rFonts w:ascii="Bookman Old Style" w:hAnsi="Bookman Old Style" w:cs="Tahoma"/>
-                <w:sz w:val="22"/>
-                <w:szCs w:val="22"/>
-              </w:rPr>
-              <w:t>Pihak</w:t>
-            </w:r>
-            <w:r>
-              <w:rPr>
-                <w:rFonts w:ascii="Bookman Old Style" w:hAnsi="Bookman Old Style" w:cs="Tahoma"/>
-                <w:sz w:val="22"/>
-                <w:szCs w:val="22"/>
-              </w:rPr>
-              <w:t xml:space="preserve"> </w:t>
-            </w:r>
-            <w:r>
-              <w:rPr>
-                <w:rFonts w:ascii="Bookman Old Style" w:hAnsi="Bookman Old Style" w:cs="Tahoma"/>
-                <w:sz w:val="22"/>
-                <w:szCs w:val="22"/>
-              </w:rPr>
-              <w:t>terkait</w:t>
-            </w:r>
-            <w:r>
-              <w:rPr>
-                <w:rFonts w:ascii="Bookman Old Style" w:hAnsi="Bookman Old Style" w:cs="Tahoma"/>
-                <w:sz w:val="22"/>
-                <w:szCs w:val="22"/>
-              </w:rPr>
-              <w:t xml:space="preserve"> dan </w:t>
-            </w:r>
-            <w:r>
-              <w:rPr>
-                <w:rFonts w:ascii="Bookman Old Style" w:hAnsi="Bookman Old Style" w:cs="Tahoma"/>
-                <w:sz w:val="22"/>
-                <w:szCs w:val="22"/>
-              </w:rPr>
-              <w:t>untuk</w:t>
-            </w:r>
-            <w:r>
-              <w:rPr>
-                <w:rFonts w:ascii="Bookman Old Style" w:hAnsi="Bookman Old Style" w:cs="Tahoma"/>
-                <w:sz w:val="22"/>
-                <w:szCs w:val="22"/>
-              </w:rPr>
-              <w:t xml:space="preserve"> </w:t>
-            </w:r>
-            <w:r>
-              <w:rPr>
-                <w:rFonts w:ascii="Bookman Old Style" w:hAnsi="Bookman Old Style" w:cs="Tahoma"/>
-                <w:sz w:val="22"/>
-                <w:szCs w:val="22"/>
-              </w:rPr>
-              <w:t>dipergunakan</w:t>
-            </w:r>
-            <w:r>
-              <w:rPr>
-                <w:rFonts w:ascii="Bookman Old Style" w:hAnsi="Bookman Old Style" w:cs="Tahoma"/>
-                <w:sz w:val="22"/>
-                <w:szCs w:val="22"/>
-              </w:rPr>
-              <w:t xml:space="preserve"> </w:t>
-            </w:r>
-            <w:r>
-              <w:rPr>
-                <w:rFonts w:ascii="Bookman Old Style" w:hAnsi="Bookman Old Style" w:cs="Tahoma"/>
-                <w:sz w:val="22"/>
-                <w:szCs w:val="22"/>
-              </w:rPr>
-              <w:t>sebagaimana</w:t>
-            </w:r>
-            <w:r>
-              <w:rPr>
-                <w:rFonts w:ascii="Bookman Old Style" w:hAnsi="Bookman Old Style" w:cs="Tahoma"/>
-                <w:sz w:val="22"/>
-                <w:szCs w:val="22"/>
-              </w:rPr>
-              <w:t xml:space="preserve"> </w:t>
-            </w:r>
-            <w:r>
-              <w:rPr>
-                <w:rFonts w:ascii="Bookman Old Style" w:hAnsi="Bookman Old Style" w:cs="Tahoma"/>
-                <w:sz w:val="22"/>
-                <w:szCs w:val="22"/>
-              </w:rPr>
-              <w:t>mestinya</w:t>
-            </w:r>
-            <w:r>
-              <w:rPr>
-                <w:rFonts w:ascii="Bookman Old Style" w:hAnsi="Bookman Old Style" w:cs="Tahoma"/>
-                <w:sz w:val="22"/>
-                <w:szCs w:val="22"/>
-              </w:rPr>
-              <w:t>.</w:t>
+              <w:t>Demikian Surat Keterangan ini kami buat untuk diketahui oleh Pihak terkait dan untuk dipergunakan sebagaimana mestinya.</w:t>
             </w:r>
           </w:p>
         </w:tc>
       </w:tr>
       <w:tr>
-        <w:tblPrEx>
-          <w:tblW w:w="0" w:type="auto"/>
-          <w:tblLook w:val="04A0"/>
-        </w:tblPrEx>
         <w:tc>
           <w:tcPr>
             <w:tcW w:w="9922" w:type="dxa"/>
@@ -3014,7 +2416,7 @@
           <w:insideV w:val="none" w:sz="0" w:space="0" w:color="auto"/>
         </w:tblBorders>
         <w:tblLayout w:type="fixed"/>
-        <w:tblLook w:val="04A0"/>
+        <w:tblLook w:val="04A0" w:firstRow="1" w:lastRow="0" w:firstColumn="1" w:lastColumn="0" w:noHBand="0" w:noVBand="1"/>
       </w:tblPr>
       <w:tblGrid>
         <w:gridCol w:w="5494"/>
@@ -3022,19 +2424,6 @@
         <w:gridCol w:w="2483"/>
       </w:tblGrid>
       <w:tr>
-        <w:tblPrEx>
-          <w:tblW w:w="9747" w:type="dxa"/>
-          <w:tblBorders>
-            <w:top w:val="none" w:sz="0" w:space="0" w:color="auto"/>
-            <w:left w:val="none" w:sz="0" w:space="0" w:color="auto"/>
-            <w:bottom w:val="none" w:sz="0" w:space="0" w:color="auto"/>
-            <w:right w:val="none" w:sz="0" w:space="0" w:color="auto"/>
-            <w:insideH w:val="none" w:sz="0" w:space="0" w:color="auto"/>
-            <w:insideV w:val="none" w:sz="0" w:space="0" w:color="auto"/>
-          </w:tblBorders>
-          <w:tblLayout w:type="fixed"/>
-          <w:tblLook w:val="04A0"/>
-        </w:tblPrEx>
         <w:tc>
           <w:tcPr>
             <w:tcW w:w="5494" w:type="dxa"/>
@@ -3073,16 +2462,7 @@
                 <w:sz w:val="22"/>
                 <w:szCs w:val="22"/>
               </w:rPr>
-              <w:t>Dibuat</w:t>
-            </w:r>
-            <w:r>
-              <w:rPr>
-                <w:rFonts w:ascii="Bookman Old Style" w:hAnsi="Bookman Old Style"/>
-                <w:color w:val="000000" w:themeColor="text1"/>
-                <w:sz w:val="22"/>
-                <w:szCs w:val="22"/>
-              </w:rPr>
-              <w:t xml:space="preserve"> di          </w:t>
+              <w:t xml:space="preserve">Dibuat di          </w:t>
             </w:r>
           </w:p>
         </w:tc>
@@ -3122,11 +2502,6 @@
         </w:tc>
       </w:tr>
       <w:tr>
-        <w:tblPrEx>
-          <w:tblW w:w="9747" w:type="dxa"/>
-          <w:tblLayout w:type="fixed"/>
-          <w:tblLook w:val="04A0"/>
-        </w:tblPrEx>
         <w:tc>
           <w:tcPr>
             <w:tcW w:w="5494" w:type="dxa"/>
@@ -3184,16 +2559,7 @@
                 <w:sz w:val="22"/>
                 <w:szCs w:val="22"/>
               </w:rPr>
-              <w:t>tanggal</w:t>
-            </w:r>
-            <w:r>
-              <w:rPr>
-                <w:rFonts w:ascii="Bookman Old Style" w:hAnsi="Bookman Old Style"/>
-                <w:color w:val="000000" w:themeColor="text1"/>
-                <w:sz w:val="22"/>
-                <w:szCs w:val="22"/>
-              </w:rPr>
-              <w:t xml:space="preserve"> </w:t>
+              <w:t xml:space="preserve">tanggal </w:t>
             </w:r>
           </w:p>
         </w:tc>
@@ -3218,16 +2584,20 @@
                 <w:szCs w:val="22"/>
               </w:rPr>
               <w:t xml:space="preserve">: </w:t>
+            </w:r>
+            <w:r>
+              <w:rPr>
+                <w:rFonts w:ascii="Bookman Old Style" w:hAnsi="Bookman Old Style"/>
+                <w:color w:val="000000" w:themeColor="text1"/>
+                <w:sz w:val="22"/>
+                <w:szCs w:val="22"/>
+              </w:rPr>
+              <w:t>${created_at}</w:t>
             </w:r>
           </w:p>
         </w:tc>
       </w:tr>
       <w:tr>
-        <w:tblPrEx>
-          <w:tblW w:w="9747" w:type="dxa"/>
-          <w:tblLayout w:type="fixed"/>
-          <w:tblLook w:val="04A0"/>
-        </w:tblPrEx>
         <w:tc>
           <w:tcPr>
             <w:tcW w:w="5494" w:type="dxa"/>
@@ -3277,43 +2647,7 @@
                 <w:sz w:val="22"/>
                 <w:szCs w:val="22"/>
               </w:rPr>
-              <w:t>Kepala</w:t>
-            </w:r>
-            <w:r>
-              <w:rPr>
-                <w:rFonts w:ascii="Bookman Old Style" w:hAnsi="Bookman Old Style"/>
-                <w:color w:val="000000" w:themeColor="text1"/>
-                <w:sz w:val="22"/>
-                <w:szCs w:val="22"/>
-              </w:rPr>
-              <w:t xml:space="preserve"> </w:t>
-            </w:r>
-            <w:r>
-              <w:rPr>
-                <w:rFonts w:ascii="Bookman Old Style" w:hAnsi="Bookman Old Style"/>
-                <w:color w:val="000000" w:themeColor="text1"/>
-                <w:sz w:val="22"/>
-                <w:szCs w:val="22"/>
-              </w:rPr>
-              <w:t>Desa</w:t>
-            </w:r>
-            <w:r>
-              <w:rPr>
-                <w:rFonts w:ascii="Bookman Old Style" w:hAnsi="Bookman Old Style"/>
-                <w:color w:val="000000" w:themeColor="text1"/>
-                <w:sz w:val="22"/>
-                <w:szCs w:val="22"/>
-              </w:rPr>
-              <w:t xml:space="preserve"> </w:t>
-            </w:r>
-            <w:r>
-              <w:rPr>
-                <w:rFonts w:ascii="Bookman Old Style" w:hAnsi="Bookman Old Style"/>
-                <w:color w:val="000000" w:themeColor="text1"/>
-                <w:sz w:val="22"/>
-                <w:szCs w:val="22"/>
-              </w:rPr>
-              <w:t>Cadaskertajaya</w:t>
+              <w:t>Kepala Desa Cadaskertajaya</w:t>
             </w:r>
           </w:p>
           <w:p>
@@ -3441,7 +2775,6 @@
       <w:pgMar w:top="567" w:right="1440" w:bottom="1440" w:left="680" w:header="709" w:footer="709" w:gutter="0"/>
       <w:pgNumType w:start="3"/>
       <w:cols w:space="708"/>
-      <w:titlePg w:val="0"/>
       <w:docGrid w:linePitch="360"/>
     </w:sectPr>
   </w:body>
@@ -3449,7 +2782,7 @@
 </file>
 
 <file path=word/styles.xml><?xml version="1.0" encoding="utf-8"?>
-<w:styles xmlns:mc="http://schemas.openxmlformats.org/markup-compatibility/2006" xmlns:r="http://schemas.openxmlformats.org/officeDocument/2006/relationships" xmlns:w="http://schemas.openxmlformats.org/wordprocessingml/2006/main" xmlns:w14="http://schemas.microsoft.com/office/word/2010/wordml" xmlns:w15="http://schemas.microsoft.com/office/word/2012/wordml" mc:Ignorable="w14 w15">
+<w:styles xmlns:mc="http://schemas.openxmlformats.org/markup-compatibility/2006" xmlns:r="http://schemas.openxmlformats.org/officeDocument/2006/relationships" xmlns:w="http://schemas.openxmlformats.org/wordprocessingml/2006/main" xmlns:w14="http://schemas.microsoft.com/office/word/2010/wordml" xmlns:w15="http://schemas.microsoft.com/office/word/2012/wordml" xmlns:w16cex="http://schemas.microsoft.com/office/word/2018/wordml/cex" xmlns:w16cid="http://schemas.microsoft.com/office/word/2016/wordml/cid" xmlns:w16="http://schemas.microsoft.com/office/word/2018/wordml" xmlns:w16sdtdh="http://schemas.microsoft.com/office/word/2020/wordml/sdtdatahash" xmlns:w16se="http://schemas.microsoft.com/office/word/2015/wordml/symex" mc:Ignorable="w14 w15 w16se w16cid w16 w16cex w16sdtdh">
   <w:docDefaults>
     <w:rPrDefault>
       <w:rPr>
@@ -3465,7 +2798,7 @@
       </w:pPr>
     </w:pPrDefault>
   </w:docDefaults>
-  <w:latentStyles w:defLockedState="0" w:defUIPriority="99" w:defSemiHidden="0" w:defUnhideWhenUsed="0" w:defQFormat="0" w:count="375">
+  <w:latentStyles w:defLockedState="0" w:defUIPriority="99" w:defSemiHidden="0" w:defUnhideWhenUsed="0" w:defQFormat="0" w:count="376">
     <w:lsdException w:name="Normal" w:uiPriority="0" w:qFormat="1"/>
     <w:lsdException w:name="heading 1" w:uiPriority="9" w:qFormat="1"/>
     <w:lsdException w:name="heading 2" w:semiHidden="1" w:uiPriority="9" w:unhideWhenUsed="1" w:qFormat="1"/>
@@ -3841,6 +3174,7 @@
     <w:lsdException w:name="Smart Hyperlink" w:semiHidden="1" w:unhideWhenUsed="1"/>
     <w:lsdException w:name="Hashtag" w:semiHidden="1" w:unhideWhenUsed="1"/>
     <w:lsdException w:name="Unresolved Mention" w:semiHidden="1" w:unhideWhenUsed="1"/>
+    <w:lsdException w:name="Smart Link" w:semiHidden="1" w:unhideWhenUsed="1"/>
   </w:latentStyles>
   <w:style w:type="paragraph" w:default="1" w:styleId="Normal">
     <w:name w:val="Normal"/>

</xml_diff>

<commit_message>
edit tempalate surat sktm
</commit_message>
<xml_diff>
--- a/public/SuratKeteranganTidakMampu.docx
+++ b/public/SuratKeteranganTidakMampu.docx
@@ -475,85 +475,8 @@
           <w:color w:val="000000" w:themeColor="text1"/>
           <w:sz w:val="22"/>
           <w:szCs w:val="22"/>
-          <w:lang w:val="id-ID"/>
-        </w:rPr>
-        <w:t>47</w:t>
-      </w:r>
-      <w:r>
-        <w:rPr>
-          <w:rFonts w:ascii="Bookman Old Style" w:hAnsi="Bookman Old Style" w:cs="Tahoma"/>
-          <w:color w:val="000000" w:themeColor="text1"/>
-          <w:sz w:val="22"/>
-          <w:szCs w:val="22"/>
-        </w:rPr>
-        <w:t>0</w:t>
-      </w:r>
-      <w:r>
-        <w:rPr>
-          <w:rFonts w:ascii="Bookman Old Style" w:hAnsi="Bookman Old Style" w:cs="Tahoma"/>
-          <w:color w:val="000000" w:themeColor="text1"/>
-          <w:sz w:val="22"/>
-          <w:szCs w:val="22"/>
-          <w:lang w:val="id-ID"/>
-        </w:rPr>
-        <w:t xml:space="preserve">/ </w:t>
-      </w:r>
-      <w:r>
-        <w:rPr>
-          <w:rFonts w:ascii="Bookman Old Style" w:hAnsi="Bookman Old Style" w:cs="Tahoma"/>
-          <w:color w:val="000000" w:themeColor="text1"/>
-          <w:sz w:val="22"/>
-          <w:szCs w:val="22"/>
-        </w:rPr>
-        <w:t xml:space="preserve">    </w:t>
-      </w:r>
-      <w:r>
-        <w:rPr>
-          <w:rFonts w:ascii="Bookman Old Style" w:hAnsi="Bookman Old Style" w:cs="Tahoma"/>
-          <w:color w:val="000000" w:themeColor="text1"/>
-          <w:sz w:val="22"/>
-          <w:szCs w:val="22"/>
-          <w:lang w:val="id-ID"/>
-        </w:rPr>
-        <w:t xml:space="preserve">  /</w:t>
-      </w:r>
-      <w:r>
-        <w:rPr>
-          <w:rFonts w:ascii="Bookman Old Style" w:hAnsi="Bookman Old Style" w:cs="Tahoma"/>
-          <w:color w:val="000000" w:themeColor="text1"/>
-          <w:sz w:val="22"/>
-          <w:szCs w:val="22"/>
-        </w:rPr>
-        <w:t>VII</w:t>
-      </w:r>
-      <w:r>
-        <w:rPr>
-          <w:rFonts w:ascii="Bookman Old Style" w:hAnsi="Bookman Old Style" w:cs="Tahoma"/>
-          <w:color w:val="000000" w:themeColor="text1"/>
-          <w:sz w:val="22"/>
-          <w:szCs w:val="22"/>
-          <w:lang w:val="id-ID"/>
-        </w:rPr>
-        <w:t>-202</w:t>
-      </w:r>
-      <w:r>
-        <w:rPr>
-          <w:rFonts w:ascii="Bookman Old Style" w:hAnsi="Bookman Old Style" w:cs="Tahoma"/>
-          <w:color w:val="000000" w:themeColor="text1"/>
-          <w:sz w:val="22"/>
-          <w:szCs w:val="22"/>
-        </w:rPr>
-        <w:t>3</w:t>
-      </w:r>
-      <w:r>
-        <w:rPr>
-          <w:rFonts w:ascii="Bookman Old Style" w:hAnsi="Bookman Old Style" w:cs="Tahoma"/>
-          <w:color w:val="000000" w:themeColor="text1"/>
-          <w:sz w:val="22"/>
-          <w:szCs w:val="22"/>
-          <w:lang w:val="id-ID"/>
-        </w:rPr>
-        <w:t>/Ds.</w:t>
+        </w:rPr>
+        <w:t>${no_surat}</w:t>
       </w:r>
     </w:p>
     <w:p>

</xml_diff>